<commit_message>
Merging the production to development
</commit_message>
<xml_diff>
--- a/application/templates/DAFTAR PERTANYAAN skck.docx
+++ b/application/templates/DAFTAR PERTANYAAN skck.docx
@@ -29,6 +29,7 @@
           <w:rFonts w:ascii="Arial" w:hAnsi="Arial" w:cs="Arial"/>
           <w:b/>
           <w:szCs w:val="24"/>
+          <w:lang w:val="en-US"/>
         </w:rPr>
       </w:pPr>
       <w:r>
@@ -39,17 +40,6 @@
         </w:rPr>
         <w:t>SURAT KETERANGAN CATATAN KEPOLISIAN</w:t>
       </w:r>
-    </w:p>
-    <w:p>
-      <w:pPr>
-        <w:spacing w:after="0" w:line="240" w:lineRule="auto"/>
-        <w:jc w:val="center"/>
-        <w:rPr>
-          <w:rFonts w:ascii="Arial" w:hAnsi="Arial" w:cs="Arial"/>
-          <w:b/>
-          <w:szCs w:val="24"/>
-        </w:rPr>
-      </w:pPr>
     </w:p>
     <w:p>
       <w:pPr>
@@ -506,39 +496,33 @@
           <w:sz w:val="20"/>
           <w:lang w:val="sv-SE"/>
         </w:rPr>
-        <w:t>${CURRADDRESS}</w:t>
-      </w:r>
+        <w:t xml:space="preserve">${CURRADDRESS} </w:t>
+      </w:r>
+    </w:p>
+    <w:p>
+      <w:pPr>
+        <w:pStyle w:val="ListParagraph"/>
+        <w:tabs>
+          <w:tab w:val="left" w:pos="567"/>
+          <w:tab w:val="left" w:pos="4111"/>
+          <w:tab w:val="right" w:leader="dot" w:pos="9498"/>
+        </w:tabs>
+        <w:spacing w:after="0" w:line="360" w:lineRule="auto"/>
+        <w:ind w:left="567"/>
+        <w:rPr>
+          <w:rFonts w:ascii="Arial" w:hAnsi="Arial" w:cs="Arial"/>
+          <w:sz w:val="20"/>
+          <w:szCs w:val="24"/>
+        </w:rPr>
+      </w:pPr>
       <w:r>
         <w:rPr>
           <w:rFonts w:ascii="Arial" w:hAnsi="Arial" w:cs="Arial"/>
           <w:sz w:val="20"/>
           <w:lang w:val="sv-SE"/>
         </w:rPr>
-        <w:t xml:space="preserve"> </w:t>
-      </w:r>
-      <w:r>
-        <w:rPr>
-          <w:rFonts w:ascii="Arial" w:hAnsi="Arial" w:cs="Arial"/>
-          <w:sz w:val="20"/>
-          <w:lang w:val="sv-SE"/>
-        </w:rPr>
-        <w:t>${CURRADDRESS</w:t>
-      </w:r>
-      <w:r>
-        <w:rPr>
-          <w:rFonts w:ascii="Arial" w:hAnsi="Arial" w:cs="Arial"/>
-          <w:sz w:val="20"/>
-          <w:lang w:val="sv-SE"/>
-        </w:rPr>
-        <w:t>2</w:t>
-      </w:r>
-      <w:r>
-        <w:rPr>
-          <w:rFonts w:ascii="Arial" w:hAnsi="Arial" w:cs="Arial"/>
-          <w:sz w:val="20"/>
-          <w:lang w:val="sv-SE"/>
-        </w:rPr>
-        <w:t>}</w:t>
+        <w:tab/>
+        <w:t xml:space="preserve">  ${CURRADDRESS2}</w:t>
       </w:r>
     </w:p>
     <w:p>
@@ -717,6 +701,7 @@
           <w:rFonts w:ascii="Arial" w:hAnsi="Arial" w:cs="Arial"/>
           <w:sz w:val="20"/>
           <w:szCs w:val="24"/>
+          <w:lang w:val="en-US"/>
         </w:rPr>
       </w:pPr>
       <w:r>
@@ -727,22 +712,6 @@
         </w:rPr>
         <w:t>Menerangkan hal hal sebagai jawaban / keterangan atas pertanyaan pertanyaan yang diajukan sebagai berikut :</w:t>
       </w:r>
-    </w:p>
-    <w:p>
-      <w:pPr>
-        <w:tabs>
-          <w:tab w:val="left" w:pos="567"/>
-          <w:tab w:val="left" w:pos="4111"/>
-          <w:tab w:val="right" w:leader="dot" w:pos="9498"/>
-        </w:tabs>
-        <w:spacing w:after="0" w:line="360" w:lineRule="auto"/>
-        <w:jc w:val="both"/>
-        <w:rPr>
-          <w:rFonts w:ascii="Arial" w:hAnsi="Arial" w:cs="Arial"/>
-          <w:sz w:val="14"/>
-          <w:szCs w:val="24"/>
-        </w:rPr>
-      </w:pPr>
     </w:p>
     <w:p>
       <w:pPr>
@@ -1038,17 +1007,16 @@
     </w:p>
     <w:p>
       <w:pPr>
-        <w:pStyle w:val="ListParagraph"/>
         <w:tabs>
           <w:tab w:val="left" w:pos="4111"/>
           <w:tab w:val="right" w:leader="dot" w:pos="9498"/>
         </w:tabs>
         <w:spacing w:after="0" w:line="360" w:lineRule="auto"/>
-        <w:ind w:left="1287"/>
-        <w:rPr>
-          <w:rFonts w:ascii="Arial" w:hAnsi="Arial" w:cs="Arial"/>
-          <w:sz w:val="20"/>
-          <w:szCs w:val="24"/>
+        <w:rPr>
+          <w:rFonts w:ascii="Arial" w:hAnsi="Arial" w:cs="Arial"/>
+          <w:sz w:val="20"/>
+          <w:szCs w:val="24"/>
+          <w:lang w:val="en-US"/>
         </w:rPr>
       </w:pPr>
     </w:p>
@@ -1122,6 +1090,15 @@
           <w:szCs w:val="24"/>
           <w:lang w:val="en-US"/>
         </w:rPr>
+        <w:t xml:space="preserve"> </w:t>
+      </w:r>
+      <w:r>
+        <w:rPr>
+          <w:rFonts w:ascii="Arial" w:hAnsi="Arial" w:cs="Arial"/>
+          <w:sz w:val="20"/>
+          <w:szCs w:val="24"/>
+          <w:lang w:val="en-US"/>
+        </w:rPr>
         <w:t>${FATHER_NAME}</w:t>
       </w:r>
     </w:p>
@@ -1167,6 +1144,15 @@
           <w:szCs w:val="24"/>
           <w:lang w:val="en-US"/>
         </w:rPr>
+        <w:t xml:space="preserve"> </w:t>
+      </w:r>
+      <w:r>
+        <w:rPr>
+          <w:rFonts w:ascii="Arial" w:hAnsi="Arial" w:cs="Arial"/>
+          <w:sz w:val="20"/>
+          <w:szCs w:val="24"/>
+          <w:lang w:val="en-US"/>
+        </w:rPr>
         <w:t>${FATHER_AGE}</w:t>
       </w:r>
     </w:p>
@@ -1212,6 +1198,15 @@
           <w:szCs w:val="24"/>
           <w:lang w:val="en-US"/>
         </w:rPr>
+        <w:t xml:space="preserve"> </w:t>
+      </w:r>
+      <w:r>
+        <w:rPr>
+          <w:rFonts w:ascii="Arial" w:hAnsi="Arial" w:cs="Arial"/>
+          <w:sz w:val="20"/>
+          <w:szCs w:val="24"/>
+          <w:lang w:val="en-US"/>
+        </w:rPr>
         <w:t>${FATHER_RELIGION}</w:t>
       </w:r>
     </w:p>
@@ -1257,6 +1252,15 @@
           <w:szCs w:val="24"/>
           <w:lang w:val="en-US"/>
         </w:rPr>
+        <w:t xml:space="preserve"> </w:t>
+      </w:r>
+      <w:r>
+        <w:rPr>
+          <w:rFonts w:ascii="Arial" w:hAnsi="Arial" w:cs="Arial"/>
+          <w:sz w:val="20"/>
+          <w:szCs w:val="24"/>
+          <w:lang w:val="en-US"/>
+        </w:rPr>
         <w:t>${FATHER_NATIONALITY}</w:t>
       </w:r>
     </w:p>
@@ -1294,6 +1298,15 @@
         </w:rPr>
         <w:tab/>
         <w:t>:</w:t>
+      </w:r>
+      <w:r>
+        <w:rPr>
+          <w:rFonts w:ascii="Arial" w:hAnsi="Arial" w:cs="Arial"/>
+          <w:sz w:val="20"/>
+          <w:szCs w:val="24"/>
+          <w:lang w:val="en-US"/>
+        </w:rPr>
+        <w:t xml:space="preserve"> </w:t>
       </w:r>
       <w:r>
         <w:rPr>
@@ -2006,16 +2019,7 @@
                 <w:szCs w:val="24"/>
                 <w:lang w:val="en-US"/>
               </w:rPr>
-              <w:t>${</w:t>
-            </w:r>
-            <w:r>
-              <w:rPr>
-                <w:rFonts w:ascii="Arial" w:hAnsi="Arial" w:cs="Arial"/>
-                <w:sz w:val="20"/>
-                <w:szCs w:val="24"/>
-                <w:lang w:val="en-US"/>
-              </w:rPr>
-              <w:t>SIBLING_NAME_2}</w:t>
+              <w:t>${SIBLING_NAME_2}</w:t>
             </w:r>
           </w:p>
         </w:tc>
@@ -2034,16 +2038,7 @@
                 <w:szCs w:val="24"/>
                 <w:lang w:val="en-US"/>
               </w:rPr>
-              <w:t>${SB_A_2</w:t>
-            </w:r>
-            <w:r>
-              <w:rPr>
-                <w:rFonts w:ascii="Arial" w:hAnsi="Arial" w:cs="Arial"/>
-                <w:sz w:val="20"/>
-                <w:szCs w:val="24"/>
-                <w:lang w:val="en-US"/>
-              </w:rPr>
-              <w:t>}</w:t>
+              <w:t>${SB_A_2}</w:t>
             </w:r>
           </w:p>
         </w:tc>
@@ -2074,16 +2069,7 @@
                 <w:szCs w:val="24"/>
                 <w:lang w:val="en-US"/>
               </w:rPr>
-              <w:t>${SB_ADDRESS_2</w:t>
-            </w:r>
-            <w:r>
-              <w:rPr>
-                <w:rFonts w:ascii="Arial" w:hAnsi="Arial" w:cs="Arial"/>
-                <w:sz w:val="20"/>
-                <w:szCs w:val="24"/>
-                <w:lang w:val="en-US"/>
-              </w:rPr>
-              <w:t>}</w:t>
+              <w:t>${SB_ADDRESS_2}</w:t>
             </w:r>
           </w:p>
         </w:tc>
@@ -2118,25 +2104,7 @@
                 <w:szCs w:val="24"/>
                 <w:lang w:val="en-US"/>
               </w:rPr>
-              <w:t>${</w:t>
-            </w:r>
-            <w:r>
-              <w:rPr>
-                <w:rFonts w:ascii="Arial" w:hAnsi="Arial" w:cs="Arial"/>
-                <w:sz w:val="20"/>
-                <w:szCs w:val="24"/>
-                <w:lang w:val="en-US"/>
-              </w:rPr>
-              <w:t>SIBLING_NAME_3</w:t>
-            </w:r>
-            <w:r>
-              <w:rPr>
-                <w:rFonts w:ascii="Arial" w:hAnsi="Arial" w:cs="Arial"/>
-                <w:sz w:val="20"/>
-                <w:szCs w:val="24"/>
-                <w:lang w:val="en-US"/>
-              </w:rPr>
-              <w:t>}</w:t>
+              <w:t>${SIBLING_NAME_3}</w:t>
             </w:r>
           </w:p>
         </w:tc>
@@ -2155,16 +2123,7 @@
                 <w:szCs w:val="24"/>
                 <w:lang w:val="en-US"/>
               </w:rPr>
-              <w:t>${SB_A_3</w:t>
-            </w:r>
-            <w:r>
-              <w:rPr>
-                <w:rFonts w:ascii="Arial" w:hAnsi="Arial" w:cs="Arial"/>
-                <w:sz w:val="20"/>
-                <w:szCs w:val="24"/>
-                <w:lang w:val="en-US"/>
-              </w:rPr>
-              <w:t>}</w:t>
+              <w:t>${SB_A_3}</w:t>
             </w:r>
           </w:p>
         </w:tc>
@@ -2195,16 +2154,7 @@
                 <w:szCs w:val="24"/>
                 <w:lang w:val="en-US"/>
               </w:rPr>
-              <w:t>${SB_ADDRESS_3</w:t>
-            </w:r>
-            <w:r>
-              <w:rPr>
-                <w:rFonts w:ascii="Arial" w:hAnsi="Arial" w:cs="Arial"/>
-                <w:sz w:val="20"/>
-                <w:szCs w:val="24"/>
-                <w:lang w:val="en-US"/>
-              </w:rPr>
-              <w:t>}</w:t>
+              <w:t>${SB_ADDRESS_3}</w:t>
             </w:r>
           </w:p>
         </w:tc>
@@ -2239,25 +2189,7 @@
                 <w:szCs w:val="24"/>
                 <w:lang w:val="en-US"/>
               </w:rPr>
-              <w:t>${</w:t>
-            </w:r>
-            <w:r>
-              <w:rPr>
-                <w:rFonts w:ascii="Arial" w:hAnsi="Arial" w:cs="Arial"/>
-                <w:sz w:val="20"/>
-                <w:szCs w:val="24"/>
-                <w:lang w:val="en-US"/>
-              </w:rPr>
-              <w:t>SIBLING_NAME_4</w:t>
-            </w:r>
-            <w:r>
-              <w:rPr>
-                <w:rFonts w:ascii="Arial" w:hAnsi="Arial" w:cs="Arial"/>
-                <w:sz w:val="20"/>
-                <w:szCs w:val="24"/>
-                <w:lang w:val="en-US"/>
-              </w:rPr>
-              <w:t>}</w:t>
+              <w:t>${SIBLING_NAME_4}</w:t>
             </w:r>
           </w:p>
         </w:tc>
@@ -2276,16 +2208,7 @@
                 <w:szCs w:val="24"/>
                 <w:lang w:val="en-US"/>
               </w:rPr>
-              <w:t>${SB_A_4</w:t>
-            </w:r>
-            <w:r>
-              <w:rPr>
-                <w:rFonts w:ascii="Arial" w:hAnsi="Arial" w:cs="Arial"/>
-                <w:sz w:val="20"/>
-                <w:szCs w:val="24"/>
-                <w:lang w:val="en-US"/>
-              </w:rPr>
-              <w:t>}</w:t>
+              <w:t>${SB_A_4}</w:t>
             </w:r>
           </w:p>
         </w:tc>
@@ -2321,16 +2244,7 @@
                 <w:szCs w:val="24"/>
                 <w:lang w:val="en-US"/>
               </w:rPr>
-              <w:t>${SB_ADDRESS_4</w:t>
-            </w:r>
-            <w:r>
-              <w:rPr>
-                <w:rFonts w:ascii="Arial" w:hAnsi="Arial" w:cs="Arial"/>
-                <w:sz w:val="20"/>
-                <w:szCs w:val="24"/>
-                <w:lang w:val="en-US"/>
-              </w:rPr>
-              <w:t>}</w:t>
+              <w:t>${SB_ADDRESS_4}</w:t>
             </w:r>
           </w:p>
         </w:tc>
@@ -2365,25 +2279,7 @@
                 <w:szCs w:val="24"/>
                 <w:lang w:val="en-US"/>
               </w:rPr>
-              <w:t>${</w:t>
-            </w:r>
-            <w:r>
-              <w:rPr>
-                <w:rFonts w:ascii="Arial" w:hAnsi="Arial" w:cs="Arial"/>
-                <w:sz w:val="20"/>
-                <w:szCs w:val="24"/>
-                <w:lang w:val="en-US"/>
-              </w:rPr>
-              <w:t>SIBLING_NAME_5</w:t>
-            </w:r>
-            <w:r>
-              <w:rPr>
-                <w:rFonts w:ascii="Arial" w:hAnsi="Arial" w:cs="Arial"/>
-                <w:sz w:val="20"/>
-                <w:szCs w:val="24"/>
-                <w:lang w:val="en-US"/>
-              </w:rPr>
-              <w:t>}</w:t>
+              <w:t>${SIBLING_NAME_5}</w:t>
             </w:r>
           </w:p>
         </w:tc>
@@ -2402,16 +2298,7 @@
                 <w:szCs w:val="24"/>
                 <w:lang w:val="en-US"/>
               </w:rPr>
-              <w:t>${SB_A_5</w:t>
-            </w:r>
-            <w:r>
-              <w:rPr>
-                <w:rFonts w:ascii="Arial" w:hAnsi="Arial" w:cs="Arial"/>
-                <w:sz w:val="20"/>
-                <w:szCs w:val="24"/>
-                <w:lang w:val="en-US"/>
-              </w:rPr>
-              <w:t>}</w:t>
+              <w:t>${SB_A_5}</w:t>
             </w:r>
           </w:p>
         </w:tc>
@@ -2518,7 +2405,6 @@
           <w:sz w:val="20"/>
           <w:szCs w:val="24"/>
         </w:rPr>
-        <w:tab/>
         <w:t>:</w:t>
       </w:r>
     </w:p>
@@ -2538,17 +2424,17 @@
         <w:tblLook w:val="04A0" w:firstRow="1" w:lastRow="0" w:firstColumn="1" w:lastColumn="0" w:noHBand="0" w:noVBand="1"/>
       </w:tblPr>
       <w:tblGrid>
-        <w:gridCol w:w="2238"/>
+        <w:gridCol w:w="2299"/>
         <w:gridCol w:w="989"/>
-        <w:gridCol w:w="1045"/>
-        <w:gridCol w:w="1692"/>
-        <w:gridCol w:w="679"/>
-        <w:gridCol w:w="2571"/>
+        <w:gridCol w:w="1091"/>
+        <w:gridCol w:w="1804"/>
+        <w:gridCol w:w="406"/>
+        <w:gridCol w:w="2625"/>
       </w:tblGrid>
       <w:tr>
         <w:tc>
           <w:tcPr>
-            <w:tcW w:w="2458" w:type="dxa"/>
+            <w:tcW w:w="2299" w:type="dxa"/>
           </w:tcPr>
           <w:p>
             <w:pPr>
@@ -2617,7 +2503,7 @@
         </w:tc>
         <w:tc>
           <w:tcPr>
-            <w:tcW w:w="1206" w:type="dxa"/>
+            <w:tcW w:w="1091" w:type="dxa"/>
           </w:tcPr>
           <w:p>
             <w:pPr>
@@ -2636,7 +2522,7 @@
         </w:tc>
         <w:tc>
           <w:tcPr>
-            <w:tcW w:w="1031" w:type="dxa"/>
+            <w:tcW w:w="1804" w:type="dxa"/>
           </w:tcPr>
           <w:p>
             <w:pPr>
@@ -2658,13 +2544,31 @@
                 <w:szCs w:val="24"/>
                 <w:lang w:val="en-US"/>
               </w:rPr>
-              <w:t>Di${SDN_CITY}</w:t>
+              <w:t>Di</w:t>
+            </w:r>
+            <w:r>
+              <w:rPr>
+                <w:rFonts w:ascii="Arial" w:hAnsi="Arial" w:cs="Arial"/>
+                <w:sz w:val="20"/>
+                <w:szCs w:val="24"/>
+                <w:lang w:val="en-US"/>
+              </w:rPr>
+              <w:t xml:space="preserve"> </w:t>
+            </w:r>
+            <w:r>
+              <w:rPr>
+                <w:rFonts w:ascii="Arial" w:hAnsi="Arial" w:cs="Arial"/>
+                <w:sz w:val="20"/>
+                <w:szCs w:val="24"/>
+                <w:lang w:val="en-US"/>
+              </w:rPr>
+              <w:t>${SDN_CITY}</w:t>
             </w:r>
           </w:p>
         </w:tc>
         <w:tc>
           <w:tcPr>
-            <w:tcW w:w="768" w:type="dxa"/>
+            <w:tcW w:w="406" w:type="dxa"/>
           </w:tcPr>
           <w:p>
             <w:pPr>
@@ -2682,7 +2586,7 @@
         </w:tc>
         <w:tc>
           <w:tcPr>
-            <w:tcW w:w="2762" w:type="dxa"/>
+            <w:tcW w:w="2625" w:type="dxa"/>
           </w:tcPr>
           <w:p>
             <w:pPr>
@@ -2728,7 +2632,7 @@
       <w:tr>
         <w:tc>
           <w:tcPr>
-            <w:tcW w:w="2458" w:type="dxa"/>
+            <w:tcW w:w="2299" w:type="dxa"/>
           </w:tcPr>
           <w:p>
             <w:pPr>
@@ -2781,13 +2685,13 @@
         </w:tc>
         <w:tc>
           <w:tcPr>
-            <w:tcW w:w="1206" w:type="dxa"/>
+            <w:tcW w:w="1091" w:type="dxa"/>
           </w:tcPr>
           <w:p/>
         </w:tc>
         <w:tc>
           <w:tcPr>
-            <w:tcW w:w="1031" w:type="dxa"/>
+            <w:tcW w:w="1804" w:type="dxa"/>
           </w:tcPr>
           <w:p>
             <w:pPr>
@@ -2803,12 +2707,9 @@
             </w:r>
             <w:r>
               <w:rPr>
-                <w:rFonts w:ascii="Arial" w:hAnsi="Arial" w:cs="Arial"/>
-                <w:sz w:val="20"/>
-                <w:szCs w:val="24"/>
                 <w:lang w:val="en-US"/>
               </w:rPr>
-              <w:t>${SMP</w:t>
+              <w:t xml:space="preserve"> </w:t>
             </w:r>
             <w:r>
               <w:rPr>
@@ -2817,19 +2718,19 @@
                 <w:szCs w:val="24"/>
                 <w:lang w:val="en-US"/>
               </w:rPr>
-              <w:t>_CITY}</w:t>
+              <w:t>${SMP_CITY}</w:t>
             </w:r>
           </w:p>
         </w:tc>
         <w:tc>
           <w:tcPr>
-            <w:tcW w:w="768" w:type="dxa"/>
+            <w:tcW w:w="406" w:type="dxa"/>
           </w:tcPr>
           <w:p/>
         </w:tc>
         <w:tc>
           <w:tcPr>
-            <w:tcW w:w="2762" w:type="dxa"/>
+            <w:tcW w:w="2625" w:type="dxa"/>
           </w:tcPr>
           <w:p>
             <w:pPr>
@@ -2860,34 +2761,7 @@
                 <w:szCs w:val="24"/>
                 <w:lang w:val="en-US"/>
               </w:rPr>
-              <w:t xml:space="preserve"> </w:t>
-            </w:r>
-            <w:r>
-              <w:rPr>
-                <w:rFonts w:ascii="Arial" w:hAnsi="Arial" w:cs="Arial"/>
-                <w:sz w:val="20"/>
-                <w:szCs w:val="24"/>
-                <w:lang w:val="en-US"/>
-              </w:rPr>
-              <w:t>${</w:t>
-            </w:r>
-            <w:r>
-              <w:rPr>
-                <w:rFonts w:ascii="Arial" w:hAnsi="Arial" w:cs="Arial"/>
-                <w:sz w:val="20"/>
-                <w:szCs w:val="24"/>
-                <w:lang w:val="en-US"/>
-              </w:rPr>
-              <w:t>SMP</w:t>
-            </w:r>
-            <w:r>
-              <w:rPr>
-                <w:rFonts w:ascii="Arial" w:hAnsi="Arial" w:cs="Arial"/>
-                <w:sz w:val="20"/>
-                <w:szCs w:val="24"/>
-                <w:lang w:val="en-US"/>
-              </w:rPr>
-              <w:t>_YEAR}</w:t>
+              <w:t xml:space="preserve"> ${SMP_YEAR}</w:t>
             </w:r>
           </w:p>
         </w:tc>
@@ -2895,7 +2769,7 @@
       <w:tr>
         <w:tc>
           <w:tcPr>
-            <w:tcW w:w="2458" w:type="dxa"/>
+            <w:tcW w:w="2299" w:type="dxa"/>
           </w:tcPr>
           <w:p>
             <w:pPr>
@@ -2948,13 +2822,13 @@
         </w:tc>
         <w:tc>
           <w:tcPr>
-            <w:tcW w:w="1206" w:type="dxa"/>
+            <w:tcW w:w="1091" w:type="dxa"/>
           </w:tcPr>
           <w:p/>
         </w:tc>
         <w:tc>
           <w:tcPr>
-            <w:tcW w:w="1031" w:type="dxa"/>
+            <w:tcW w:w="1804" w:type="dxa"/>
           </w:tcPr>
           <w:p>
             <w:r>
@@ -2963,19 +2837,14 @@
               </w:rPr>
               <w:t>D</w:t>
             </w:r>
-            <w:bookmarkStart w:id="0" w:name="_GoBack"/>
-            <w:bookmarkEnd w:id="0"/>
             <w:r>
               <w:t>i</w:t>
             </w:r>
             <w:r>
               <w:rPr>
-                <w:rFonts w:ascii="Arial" w:hAnsi="Arial" w:cs="Arial"/>
-                <w:sz w:val="20"/>
-                <w:szCs w:val="24"/>
                 <w:lang w:val="en-US"/>
               </w:rPr>
-              <w:t>${SMA</w:t>
+              <w:t xml:space="preserve"> </w:t>
             </w:r>
             <w:r>
               <w:rPr>
@@ -2984,19 +2853,19 @@
                 <w:szCs w:val="24"/>
                 <w:lang w:val="en-US"/>
               </w:rPr>
-              <w:t>_CITY}</w:t>
+              <w:t>${SMA_CITY}</w:t>
             </w:r>
           </w:p>
         </w:tc>
         <w:tc>
           <w:tcPr>
-            <w:tcW w:w="768" w:type="dxa"/>
+            <w:tcW w:w="406" w:type="dxa"/>
           </w:tcPr>
           <w:p/>
         </w:tc>
         <w:tc>
           <w:tcPr>
-            <w:tcW w:w="2762" w:type="dxa"/>
+            <w:tcW w:w="2625" w:type="dxa"/>
           </w:tcPr>
           <w:p>
             <w:pPr>
@@ -3027,34 +2896,7 @@
                 <w:szCs w:val="24"/>
                 <w:lang w:val="en-US"/>
               </w:rPr>
-              <w:t xml:space="preserve"> </w:t>
-            </w:r>
-            <w:r>
-              <w:rPr>
-                <w:rFonts w:ascii="Arial" w:hAnsi="Arial" w:cs="Arial"/>
-                <w:sz w:val="20"/>
-                <w:szCs w:val="24"/>
-                <w:lang w:val="en-US"/>
-              </w:rPr>
-              <w:t>${</w:t>
-            </w:r>
-            <w:r>
-              <w:rPr>
-                <w:rFonts w:ascii="Arial" w:hAnsi="Arial" w:cs="Arial"/>
-                <w:sz w:val="20"/>
-                <w:szCs w:val="24"/>
-                <w:lang w:val="en-US"/>
-              </w:rPr>
-              <w:t>SMA</w:t>
-            </w:r>
-            <w:r>
-              <w:rPr>
-                <w:rFonts w:ascii="Arial" w:hAnsi="Arial" w:cs="Arial"/>
-                <w:sz w:val="20"/>
-                <w:szCs w:val="24"/>
-                <w:lang w:val="en-US"/>
-              </w:rPr>
-              <w:t>_YEAR}</w:t>
+              <w:t xml:space="preserve"> ${SMA_YEAR}</w:t>
             </w:r>
           </w:p>
         </w:tc>
@@ -3062,7 +2904,7 @@
       <w:tr>
         <w:tc>
           <w:tcPr>
-            <w:tcW w:w="2458" w:type="dxa"/>
+            <w:tcW w:w="2299" w:type="dxa"/>
           </w:tcPr>
           <w:p>
             <w:pPr>
@@ -3115,13 +2957,13 @@
         </w:tc>
         <w:tc>
           <w:tcPr>
-            <w:tcW w:w="1206" w:type="dxa"/>
+            <w:tcW w:w="1091" w:type="dxa"/>
           </w:tcPr>
           <w:p/>
         </w:tc>
         <w:tc>
           <w:tcPr>
-            <w:tcW w:w="1031" w:type="dxa"/>
+            <w:tcW w:w="1804" w:type="dxa"/>
           </w:tcPr>
           <w:p>
             <w:pPr>
@@ -3137,12 +2979,9 @@
             </w:r>
             <w:r>
               <w:rPr>
-                <w:rFonts w:ascii="Arial" w:hAnsi="Arial" w:cs="Arial"/>
-                <w:sz w:val="20"/>
-                <w:szCs w:val="24"/>
                 <w:lang w:val="en-US"/>
               </w:rPr>
-              <w:t>${UNIV</w:t>
+              <w:t xml:space="preserve"> </w:t>
             </w:r>
             <w:r>
               <w:rPr>
@@ -3151,19 +2990,19 @@
                 <w:szCs w:val="24"/>
                 <w:lang w:val="en-US"/>
               </w:rPr>
-              <w:t>_CITY}</w:t>
+              <w:t>${UNIV_CITY}</w:t>
             </w:r>
           </w:p>
         </w:tc>
         <w:tc>
           <w:tcPr>
-            <w:tcW w:w="768" w:type="dxa"/>
+            <w:tcW w:w="406" w:type="dxa"/>
           </w:tcPr>
           <w:p/>
         </w:tc>
         <w:tc>
           <w:tcPr>
-            <w:tcW w:w="2762" w:type="dxa"/>
+            <w:tcW w:w="2625" w:type="dxa"/>
           </w:tcPr>
           <w:p>
             <w:pPr>
@@ -3194,34 +3033,7 @@
                 <w:szCs w:val="24"/>
                 <w:lang w:val="en-US"/>
               </w:rPr>
-              <w:t xml:space="preserve"> </w:t>
-            </w:r>
-            <w:r>
-              <w:rPr>
-                <w:rFonts w:ascii="Arial" w:hAnsi="Arial" w:cs="Arial"/>
-                <w:sz w:val="20"/>
-                <w:szCs w:val="24"/>
-                <w:lang w:val="en-US"/>
-              </w:rPr>
-              <w:t>${</w:t>
-            </w:r>
-            <w:r>
-              <w:rPr>
-                <w:rFonts w:ascii="Arial" w:hAnsi="Arial" w:cs="Arial"/>
-                <w:sz w:val="20"/>
-                <w:szCs w:val="24"/>
-                <w:lang w:val="en-US"/>
-              </w:rPr>
-              <w:t>UNIV</w:t>
-            </w:r>
-            <w:r>
-              <w:rPr>
-                <w:rFonts w:ascii="Arial" w:hAnsi="Arial" w:cs="Arial"/>
-                <w:sz w:val="20"/>
-                <w:szCs w:val="24"/>
-                <w:lang w:val="en-US"/>
-              </w:rPr>
-              <w:t>_YEAR}</w:t>
+              <w:t xml:space="preserve"> ${UNIV_YEAR}</w:t>
             </w:r>
           </w:p>
         </w:tc>
@@ -3467,33 +3279,7 @@
           <w:lang w:val="en-US"/>
         </w:rPr>
         <w:tab/>
-      </w:r>
-      <w:r>
-        <w:rPr>
-          <w:rFonts w:ascii="Arial" w:hAnsi="Arial" w:cs="Arial"/>
-          <w:sz w:val="20"/>
-          <w:szCs w:val="24"/>
-          <w:lang w:val="en-US"/>
-        </w:rPr>
-        <w:t>${PIDANA_</w:t>
-      </w:r>
-      <w:r>
-        <w:rPr>
-          <w:rFonts w:ascii="Arial" w:hAnsi="Arial" w:cs="Arial"/>
-          <w:sz w:val="20"/>
-          <w:szCs w:val="24"/>
-          <w:lang w:val="en-US"/>
-        </w:rPr>
-        <w:t>PUTUSAN</w:t>
-      </w:r>
-      <w:r>
-        <w:rPr>
-          <w:rFonts w:ascii="Arial" w:hAnsi="Arial" w:cs="Arial"/>
-          <w:sz w:val="20"/>
-          <w:szCs w:val="24"/>
-          <w:lang w:val="en-US"/>
-        </w:rPr>
-        <w:t>}</w:t>
+        <w:t>${PIDANA_PUTUSAN}</w:t>
       </w:r>
     </w:p>
     <w:p>
@@ -3549,25 +3335,7 @@
           <w:szCs w:val="24"/>
           <w:lang w:val="en-US"/>
         </w:rPr>
-        <w:t xml:space="preserve">  </w:t>
-      </w:r>
-      <w:r>
-        <w:rPr>
-          <w:rFonts w:ascii="Arial" w:hAnsi="Arial" w:cs="Arial"/>
-          <w:sz w:val="20"/>
-          <w:szCs w:val="24"/>
-          <w:lang w:val="en-US"/>
-        </w:rPr>
-        <w:t>${PIDANA_</w:t>
-      </w:r>
-      <w:r>
-        <w:rPr>
-          <w:rFonts w:ascii="Arial" w:hAnsi="Arial" w:cs="Arial"/>
-          <w:sz w:val="20"/>
-          <w:szCs w:val="24"/>
-          <w:lang w:val="en-US"/>
-        </w:rPr>
-        <w:t>P</w:t>
+        <w:t xml:space="preserve">  ${PIDANA_P</w:t>
       </w:r>
       <w:r>
         <w:rPr>
@@ -3642,33 +3410,7 @@
           <w:lang w:val="en-US"/>
         </w:rPr>
         <w:tab/>
-      </w:r>
-      <w:r>
-        <w:rPr>
-          <w:rFonts w:ascii="Arial" w:hAnsi="Arial" w:cs="Arial"/>
-          <w:sz w:val="20"/>
-          <w:szCs w:val="24"/>
-          <w:lang w:val="en-US"/>
-        </w:rPr>
-        <w:t>${PIDANA_</w:t>
-      </w:r>
-      <w:r>
-        <w:rPr>
-          <w:rFonts w:ascii="Arial" w:hAnsi="Arial" w:cs="Arial"/>
-          <w:sz w:val="20"/>
-          <w:szCs w:val="24"/>
-          <w:lang w:val="en-US"/>
-        </w:rPr>
-        <w:t>KASUS</w:t>
-      </w:r>
-      <w:r>
-        <w:rPr>
-          <w:rFonts w:ascii="Arial" w:hAnsi="Arial" w:cs="Arial"/>
-          <w:sz w:val="20"/>
-          <w:szCs w:val="24"/>
-          <w:lang w:val="en-US"/>
-        </w:rPr>
-        <w:t>}</w:t>
+        <w:t>${PIDANA_KASUS}</w:t>
       </w:r>
     </w:p>
     <w:p>
@@ -3724,34 +3466,7 @@
           <w:szCs w:val="24"/>
           <w:lang w:val="en-US"/>
         </w:rPr>
-        <w:t xml:space="preserve">  </w:t>
-      </w:r>
-      <w:r>
-        <w:rPr>
-          <w:rFonts w:ascii="Arial" w:hAnsi="Arial" w:cs="Arial"/>
-          <w:sz w:val="20"/>
-          <w:szCs w:val="24"/>
-          <w:lang w:val="en-US"/>
-        </w:rPr>
-        <w:t>${PIDANA_</w:t>
-      </w:r>
-      <w:r>
-        <w:rPr>
-          <w:rFonts w:ascii="Arial" w:hAnsi="Arial" w:cs="Arial"/>
-          <w:sz w:val="20"/>
-          <w:szCs w:val="24"/>
-          <w:lang w:val="en-US"/>
-        </w:rPr>
-        <w:t>HUKUM</w:t>
-      </w:r>
-      <w:r>
-        <w:rPr>
-          <w:rFonts w:ascii="Arial" w:hAnsi="Arial" w:cs="Arial"/>
-          <w:sz w:val="20"/>
-          <w:szCs w:val="24"/>
-          <w:lang w:val="en-US"/>
-        </w:rPr>
-        <w:t>}</w:t>
+        <w:t xml:space="preserve">  ${PIDANA_HUKUM}</w:t>
       </w:r>
     </w:p>
     <w:p>
@@ -3955,34 +3670,7 @@
           <w:szCs w:val="24"/>
           <w:lang w:val="en-US"/>
         </w:rPr>
-        <w:t xml:space="preserve">  </w:t>
-      </w:r>
-      <w:r>
-        <w:rPr>
-          <w:rFonts w:ascii="Arial" w:hAnsi="Arial" w:cs="Arial"/>
-          <w:sz w:val="20"/>
-          <w:szCs w:val="24"/>
-          <w:lang w:val="en-US"/>
-        </w:rPr>
-        <w:t>${PELANGGARAN_SOSIAL</w:t>
-      </w:r>
-      <w:r>
-        <w:rPr>
-          <w:rFonts w:ascii="Arial" w:hAnsi="Arial" w:cs="Arial"/>
-          <w:sz w:val="20"/>
-          <w:szCs w:val="24"/>
-          <w:lang w:val="en-US"/>
-        </w:rPr>
-        <w:t>_APA</w:t>
-      </w:r>
-      <w:r>
-        <w:rPr>
-          <w:rFonts w:ascii="Arial" w:hAnsi="Arial" w:cs="Arial"/>
-          <w:sz w:val="20"/>
-          <w:szCs w:val="24"/>
-          <w:lang w:val="en-US"/>
-        </w:rPr>
-        <w:t>}</w:t>
+        <w:t xml:space="preserve">  ${PELANGGARAN_SOSIAL_APA}</w:t>
       </w:r>
     </w:p>
     <w:p>
@@ -4038,52 +3726,8 @@
           <w:szCs w:val="24"/>
           <w:lang w:val="en-US"/>
         </w:rPr>
-        <w:t xml:space="preserve">  </w:t>
-      </w:r>
-      <w:r>
-        <w:rPr>
-          <w:rFonts w:ascii="Arial" w:hAnsi="Arial" w:cs="Arial"/>
-          <w:sz w:val="20"/>
-          <w:szCs w:val="24"/>
-          <w:lang w:val="en-US"/>
-        </w:rPr>
-        <w:t>${PELANGGARAN_SOSIAL</w:t>
-      </w:r>
-      <w:r>
-        <w:rPr>
-          <w:rFonts w:ascii="Arial" w:hAnsi="Arial" w:cs="Arial"/>
-          <w:sz w:val="20"/>
-          <w:szCs w:val="24"/>
-          <w:lang w:val="en-US"/>
-        </w:rPr>
-        <w:t>_PROSES</w:t>
-      </w:r>
-      <w:r>
-        <w:rPr>
-          <w:rFonts w:ascii="Arial" w:hAnsi="Arial" w:cs="Arial"/>
-          <w:sz w:val="20"/>
-          <w:szCs w:val="24"/>
-          <w:lang w:val="en-US"/>
-        </w:rPr>
-        <w:t>}</w:t>
-      </w:r>
-    </w:p>
-    <w:p>
-      <w:pPr>
-        <w:pStyle w:val="ListParagraph"/>
-        <w:tabs>
-          <w:tab w:val="left" w:pos="993"/>
-          <w:tab w:val="left" w:pos="1418"/>
-          <w:tab w:val="right" w:leader="dot" w:pos="9498"/>
-        </w:tabs>
-        <w:spacing w:after="0" w:line="360" w:lineRule="auto"/>
-        <w:ind w:left="1418"/>
-        <w:rPr>
-          <w:rFonts w:ascii="Arial" w:hAnsi="Arial" w:cs="Arial"/>
-          <w:sz w:val="20"/>
-          <w:szCs w:val="24"/>
-        </w:rPr>
-      </w:pPr>
+        <w:t xml:space="preserve">  ${PELANGGARAN_SOSIAL_PROSES}</w:t>
+      </w:r>
     </w:p>
     <w:p>
       <w:pPr>
@@ -4364,6 +4008,17 @@
         </w:rPr>
         <w:t xml:space="preserve"> ${FISIK_TINGGIBADAN}</w:t>
       </w:r>
+      <w:r>
+        <w:rPr>
+          <w:rFonts w:ascii="Arial" w:hAnsi="Arial" w:cs="Arial"/>
+          <w:sz w:val="20"/>
+          <w:szCs w:val="24"/>
+          <w:lang w:val="en-US"/>
+        </w:rPr>
+        <w:t xml:space="preserve"> cm/ ${FISIK_BERATBADAN} Kg</w:t>
+      </w:r>
+      <w:bookmarkStart w:id="0" w:name="_GoBack"/>
+      <w:bookmarkEnd w:id="0"/>
     </w:p>
     <w:p>
       <w:pPr>
@@ -4409,6 +4064,15 @@
           <w:szCs w:val="24"/>
           <w:lang w:val="en-US"/>
         </w:rPr>
+        <w:t xml:space="preserve"> </w:t>
+      </w:r>
+      <w:r>
+        <w:rPr>
+          <w:rFonts w:ascii="Arial" w:hAnsi="Arial" w:cs="Arial"/>
+          <w:sz w:val="20"/>
+          <w:szCs w:val="24"/>
+          <w:lang w:val="en-US"/>
+        </w:rPr>
         <w:t>${FISIK_ISTIMEWA}</w:t>
       </w:r>
     </w:p>
@@ -4547,7 +4211,7 @@
         <w:rPr>
           <w:rFonts w:ascii="Arial" w:hAnsi="Arial" w:cs="Arial"/>
         </w:rPr>
-        <w:t xml:space="preserve">Tulungagung,   </w:t>
+        <w:t xml:space="preserve">Tulungagung, </w:t>
       </w:r>
       <w:r>
         <w:rPr>

</xml_diff>